<commit_message>
updating CV and Experience
</commit_message>
<xml_diff>
--- a/assets/documents/CV.docx
+++ b/assets/documents/CV.docx
@@ -18575,7 +18575,8 @@
                             <w:rPr>
                               <w:rFonts w:cstheme="minorHAnsi"/>
                               <w:color w:val="000000" w:themeColor="text1"/>
-                              <w:sz w:val="28"/>
+                              <w:sz w:val="20"/>
+                              <w:szCs w:val="20"/>
                             </w:rPr>
                           </w:pPr>
                           <w:r>
@@ -18585,7 +18586,7 @@
                               <w:sz w:val="20"/>
                               <w:szCs w:val="20"/>
                             </w:rPr>
-                            <w:t>Montréal</w:t>
+                            <w:t>M</w:t>
                           </w:r>
                           <w:r>
                             <w:rPr>
@@ -18594,17 +18595,18 @@
                               <w:sz w:val="20"/>
                               <w:szCs w:val="20"/>
                             </w:rPr>
-                            <w:t>, Ca</w:t>
+                            <w:t>ile 4, Limbe</w:t>
                           </w:r>
-                          <w:r>
+                        </w:p>
+                        <w:p>
+                          <w:pPr>
+                            <w:spacing w:line="480" w:lineRule="auto"/>
                             <w:rPr>
                               <w:rFonts w:cstheme="minorHAnsi"/>
                               <w:color w:val="000000" w:themeColor="text1"/>
-                              <w:sz w:val="20"/>
-                              <w:szCs w:val="20"/>
+                              <w:sz w:val="28"/>
                             </w:rPr>
-                            <w:t>nada</w:t>
-                          </w:r>
+                          </w:pPr>
                         </w:p>
                       </w:txbxContent>
                     </wps:txbx>
@@ -18637,7 +18639,8 @@
                       <w:rPr>
                         <w:rFonts w:cstheme="minorHAnsi"/>
                         <w:color w:val="000000" w:themeColor="text1"/>
-                        <w:sz w:val="28"/>
+                        <w:sz w:val="20"/>
+                        <w:szCs w:val="20"/>
                       </w:rPr>
                     </w:pPr>
                     <w:r>
@@ -18647,7 +18650,7 @@
                         <w:sz w:val="20"/>
                         <w:szCs w:val="20"/>
                       </w:rPr>
-                      <w:t>Montréal</w:t>
+                      <w:t>M</w:t>
                     </w:r>
                     <w:r>
                       <w:rPr>
@@ -18656,17 +18659,18 @@
                         <w:sz w:val="20"/>
                         <w:szCs w:val="20"/>
                       </w:rPr>
-                      <w:t>, Ca</w:t>
+                      <w:t>ile 4, Limbe</w:t>
                     </w:r>
-                    <w:r>
+                  </w:p>
+                  <w:p>
+                    <w:pPr>
+                      <w:spacing w:line="480" w:lineRule="auto"/>
                       <w:rPr>
                         <w:rFonts w:cstheme="minorHAnsi"/>
                         <w:color w:val="000000" w:themeColor="text1"/>
-                        <w:sz w:val="20"/>
-                        <w:szCs w:val="20"/>
+                        <w:sz w:val="28"/>
                       </w:rPr>
-                      <w:t>nada</w:t>
-                    </w:r>
+                    </w:pPr>
                   </w:p>
                 </w:txbxContent>
               </v:textbox>
@@ -21001,7 +21005,7 @@
                               <w:sz w:val="20"/>
                               <w:szCs w:val="20"/>
                             </w:rPr>
-                            <w:t>Montr</w:t>
+                            <w:t>M</w:t>
                           </w:r>
                           <w:r>
                             <w:rPr>
@@ -21010,34 +21014,7 @@
                               <w:sz w:val="20"/>
                               <w:szCs w:val="20"/>
                             </w:rPr>
-                            <w:t>é</w:t>
-                          </w:r>
-                          <w:r>
-                            <w:rPr>
-                              <w:rFonts w:cstheme="minorHAnsi"/>
-                              <w:color w:val="000000" w:themeColor="text1"/>
-                              <w:sz w:val="20"/>
-                              <w:szCs w:val="20"/>
-                            </w:rPr>
-                            <w:t>al</w:t>
-                          </w:r>
-                          <w:r>
-                            <w:rPr>
-                              <w:rFonts w:cstheme="minorHAnsi"/>
-                              <w:color w:val="000000" w:themeColor="text1"/>
-                              <w:sz w:val="20"/>
-                              <w:szCs w:val="20"/>
-                            </w:rPr>
-                            <w:t>, Ca</w:t>
-                          </w:r>
-                          <w:r>
-                            <w:rPr>
-                              <w:rFonts w:cstheme="minorHAnsi"/>
-                              <w:color w:val="000000" w:themeColor="text1"/>
-                              <w:sz w:val="20"/>
-                              <w:szCs w:val="20"/>
-                            </w:rPr>
-                            <w:t>nada</w:t>
+                            <w:t>ile 4, Limbe</w:t>
                           </w:r>
                         </w:p>
                       </w:txbxContent>
@@ -21081,7 +21058,7 @@
                         <w:sz w:val="20"/>
                         <w:szCs w:val="20"/>
                       </w:rPr>
-                      <w:t>Montr</w:t>
+                      <w:t>M</w:t>
                     </w:r>
                     <w:r>
                       <w:rPr>
@@ -21090,34 +21067,7 @@
                         <w:sz w:val="20"/>
                         <w:szCs w:val="20"/>
                       </w:rPr>
-                      <w:t>é</w:t>
-                    </w:r>
-                    <w:r>
-                      <w:rPr>
-                        <w:rFonts w:cstheme="minorHAnsi"/>
-                        <w:color w:val="000000" w:themeColor="text1"/>
-                        <w:sz w:val="20"/>
-                        <w:szCs w:val="20"/>
-                      </w:rPr>
-                      <w:t>al</w:t>
-                    </w:r>
-                    <w:r>
-                      <w:rPr>
-                        <w:rFonts w:cstheme="minorHAnsi"/>
-                        <w:color w:val="000000" w:themeColor="text1"/>
-                        <w:sz w:val="20"/>
-                        <w:szCs w:val="20"/>
-                      </w:rPr>
-                      <w:t>, Ca</w:t>
-                    </w:r>
-                    <w:r>
-                      <w:rPr>
-                        <w:rFonts w:cstheme="minorHAnsi"/>
-                        <w:color w:val="000000" w:themeColor="text1"/>
-                        <w:sz w:val="20"/>
-                        <w:szCs w:val="20"/>
-                      </w:rPr>
-                      <w:t>nada</w:t>
+                      <w:t>ile 4, Limbe</w:t>
                     </w:r>
                   </w:p>
                 </w:txbxContent>

</xml_diff>